<commit_message>
update cross axis count
</commit_message>
<xml_diff>
--- a/GridView Drap & Drop.docx
+++ b/GridView Drap & Drop.docx
@@ -367,7 +367,13 @@
         <w:rPr>
           <w:color w:val="000000" w:themeColor="text1"/>
         </w:rPr>
-        <w:t>Cross Axis Count (Constant Integer)</w:t>
+        <w:t xml:space="preserve">Cross Axis Count </w:t>
+      </w:r>
+      <w:r>
+        <w:rPr>
+          <w:color w:val="000000" w:themeColor="text1"/>
+        </w:rPr>
+        <w:t>(Dynamic Integer)</w:t>
       </w:r>
     </w:p>
     <w:p>
@@ -854,6 +860,19 @@
     </w:p>
     <w:p>
       <w:pPr>
+        <w:pStyle w:val="ListParagraph"/>
+        <w:numPr>
+          <w:ilvl w:val="0"/>
+          <w:numId w:val="7"/>
+        </w:numPr>
+        <w:jc w:val="both"/>
+      </w:pPr>
+      <w:r>
+        <w:t>Then new seats are saved again</w:t>
+      </w:r>
+    </w:p>
+    <w:p>
+      <w:pPr>
         <w:pStyle w:val="Heading1"/>
         <w:jc w:val="both"/>
         <w:rPr>
@@ -891,7 +910,13 @@
         <w:jc w:val="both"/>
       </w:pPr>
       <w:r>
-        <w:t>The grid gap, main axis count, and seats are saved</w:t>
+        <w:t>The grid gap, main axis count,</w:t>
+      </w:r>
+      <w:r>
+        <w:t xml:space="preserve"> cross axis count,</w:t>
+      </w:r>
+      <w:r>
+        <w:t xml:space="preserve"> and seats are saved</w:t>
       </w:r>
     </w:p>
     <w:p>
@@ -941,7 +966,13 @@
         <w:t xml:space="preserve"> or cross</w:t>
       </w:r>
       <w:r>
-        <w:t xml:space="preserve"> axis count is greater than current one</w:t>
+        <w:t xml:space="preserve"> axis count is </w:t>
+      </w:r>
+      <w:r>
+        <w:t>not equal to</w:t>
+      </w:r>
+      <w:r>
+        <w:t xml:space="preserve"> current one</w:t>
       </w:r>
       <w:r>
         <w:t>s</w:t>
@@ -987,6 +1018,19 @@
         <w:jc w:val="both"/>
       </w:pPr>
       <w:r>
+        <w:t>Then the seats coordinates and sizes are also changed according to the new grid dimensions</w:t>
+      </w:r>
+    </w:p>
+    <w:p>
+      <w:pPr>
+        <w:pStyle w:val="ListParagraph"/>
+        <w:numPr>
+          <w:ilvl w:val="0"/>
+          <w:numId w:val="9"/>
+        </w:numPr>
+        <w:jc w:val="both"/>
+      </w:pPr>
+      <w:r>
         <w:t>New</w:t>
       </w:r>
       <w:r>
@@ -1006,17 +1050,200 @@
         <w:jc w:val="both"/>
       </w:pPr>
       <w:r>
-        <w:t xml:space="preserve">New Size </w:t>
-      </w:r>
-      <w:r>
-        <w:t xml:space="preserve">= (previous </w:t>
-      </w:r>
-      <w:r>
-        <w:t>size</w:t>
-      </w:r>
-      <w:r>
-        <w:t xml:space="preserve"> / previous grid gap) * new grid gap</w:t>
-      </w:r>
+        <w:t>New Size = (previous size / previous grid gap) * new grid gap</w:t>
+      </w:r>
+    </w:p>
+    <w:p>
+      <w:pPr>
+        <w:pStyle w:val="ListParagraph"/>
+        <w:numPr>
+          <w:ilvl w:val="0"/>
+          <w:numId w:val="9"/>
+        </w:numPr>
+        <w:jc w:val="both"/>
+      </w:pPr>
+      <w:r>
+        <w:t>Then new dimensions with new seat coordinates are saved</w:t>
+      </w:r>
+    </w:p>
+    <w:p>
+      <w:pPr>
+        <w:jc w:val="both"/>
+      </w:pPr>
+    </w:p>
+    <w:p>
+      <w:pPr>
+        <w:jc w:val="both"/>
+      </w:pPr>
+    </w:p>
+    <w:p>
+      <w:pPr>
+        <w:jc w:val="both"/>
+      </w:pPr>
+    </w:p>
+    <w:p>
+      <w:pPr>
+        <w:pStyle w:val="Heading1"/>
+        <w:jc w:val="both"/>
+        <w:rPr>
+          <w:rFonts w:eastAsiaTheme="minorHAnsi"/>
+          <w:b/>
+          <w:bCs/>
+          <w:color w:val="000000" w:themeColor="text1"/>
+        </w:rPr>
+      </w:pPr>
+      <w:r>
+        <w:rPr>
+          <w:rFonts w:eastAsiaTheme="minorHAnsi"/>
+          <w:b/>
+          <w:bCs/>
+          <w:color w:val="000000" w:themeColor="text1"/>
+        </w:rPr>
+        <w:lastRenderedPageBreak/>
+        <w:t>Updating widget property and size</w:t>
+      </w:r>
+    </w:p>
+    <w:p>
+      <w:r>
+        <w:t xml:space="preserve">The size of each widget can be changed and the </w:t>
+      </w:r>
+      <w:r>
+        <w:t>cross-axis</w:t>
+      </w:r>
+      <w:r>
+        <w:t xml:space="preserve"> count can be also modified.</w:t>
+      </w:r>
+    </w:p>
+    <w:p>
+      <w:pPr>
+        <w:pStyle w:val="ListParagraph"/>
+        <w:numPr>
+          <w:ilvl w:val="0"/>
+          <w:numId w:val="10"/>
+        </w:numPr>
+      </w:pPr>
+      <w:r>
+        <w:t>The widget with new height and width is checked for overlapping with other widgets inside the grid area, if the new size off the widget overlaps with other than its size is not updated.</w:t>
+      </w:r>
+    </w:p>
+    <w:p>
+      <w:pPr>
+        <w:pStyle w:val="ListParagraph"/>
+        <w:numPr>
+          <w:ilvl w:val="0"/>
+          <w:numId w:val="10"/>
+        </w:numPr>
+      </w:pPr>
+      <w:r>
+        <w:t>If the overlapping does not occur, then the size is updated without exceeding the grid area.</w:t>
+      </w:r>
+    </w:p>
+    <w:p>
+      <w:pPr>
+        <w:pStyle w:val="ListParagraph"/>
+        <w:numPr>
+          <w:ilvl w:val="0"/>
+          <w:numId w:val="10"/>
+        </w:numPr>
+      </w:pPr>
+      <w:r>
+        <w:t>Then the property of the widget is also update</w:t>
+      </w:r>
+      <w:r>
+        <w:t>d and seats are saved again.</w:t>
+      </w:r>
+    </w:p>
+    <w:p>
+      <w:pPr>
+        <w:pStyle w:val="Heading1"/>
+        <w:jc w:val="both"/>
+        <w:rPr>
+          <w:rFonts w:eastAsiaTheme="minorHAnsi"/>
+          <w:b/>
+          <w:bCs/>
+          <w:color w:val="000000" w:themeColor="text1"/>
+        </w:rPr>
+      </w:pPr>
+      <w:r>
+        <w:rPr>
+          <w:rFonts w:eastAsiaTheme="minorHAnsi"/>
+          <w:b/>
+          <w:bCs/>
+          <w:color w:val="000000" w:themeColor="text1"/>
+        </w:rPr>
+        <w:t>Updating cross axis count</w:t>
+      </w:r>
+    </w:p>
+    <w:p>
+      <w:r>
+        <w:t>When the cross</w:t>
+      </w:r>
+      <w:r>
+        <w:t>-</w:t>
+      </w:r>
+      <w:r>
+        <w:t>axis count is updated</w:t>
+      </w:r>
+      <w:r>
+        <w:t>, the whole dimensions are changed.</w:t>
+      </w:r>
+    </w:p>
+    <w:p>
+      <w:pPr>
+        <w:pStyle w:val="ListParagraph"/>
+        <w:numPr>
+          <w:ilvl w:val="0"/>
+          <w:numId w:val="11"/>
+        </w:numPr>
+      </w:pPr>
+      <w:r>
+        <w:t>Previous dimensions and seat data are retrieved.</w:t>
+      </w:r>
+    </w:p>
+    <w:p>
+      <w:pPr>
+        <w:pStyle w:val="ListParagraph"/>
+        <w:numPr>
+          <w:ilvl w:val="0"/>
+          <w:numId w:val="11"/>
+        </w:numPr>
+      </w:pPr>
+      <w:r>
+        <w:t>The new cross-axis count assigned to the current one, and the grid gap and other variables are calculated again.</w:t>
+      </w:r>
+    </w:p>
+    <w:p>
+      <w:pPr>
+        <w:pStyle w:val="ListParagraph"/>
+        <w:numPr>
+          <w:ilvl w:val="0"/>
+          <w:numId w:val="11"/>
+        </w:numPr>
+      </w:pPr>
+      <w:r>
+        <w:t xml:space="preserve">The seats’ coordinates and </w:t>
+      </w:r>
+      <w:r>
+        <w:t>size are also changed according to the new dimensions of the grid.</w:t>
+      </w:r>
+    </w:p>
+    <w:p>
+      <w:pPr>
+        <w:pStyle w:val="ListParagraph"/>
+        <w:numPr>
+          <w:ilvl w:val="0"/>
+          <w:numId w:val="11"/>
+        </w:numPr>
+      </w:pPr>
+      <w:r>
+        <w:t>The new grid dimension and seat data are saved.</w:t>
+      </w:r>
+    </w:p>
+    <w:p/>
+    <w:p>
+      <w:pPr>
+        <w:jc w:val="both"/>
+      </w:pPr>
     </w:p>
     <w:sectPr>
       <w:pgSz w:w="12240" w:h="15840"/>
@@ -1230,6 +1457,92 @@
     </w:lvl>
   </w:abstractNum>
   <w:abstractNum w:abstractNumId="2" w15:restartNumberingAfterBreak="0">
+    <w:nsid w:val="1D0C1EC4"/>
+    <w:multiLevelType w:val="hybridMultilevel"/>
+    <w:tmpl w:val="0644A0DC"/>
+    <w:lvl w:ilvl="0" w:tplc="0409000F">
+      <w:start w:val="1"/>
+      <w:numFmt w:val="decimal"/>
+      <w:lvlText w:val="%1."/>
+      <w:lvlJc w:val="left"/>
+      <w:pPr>
+        <w:ind w:left="720" w:hanging="360"/>
+      </w:pPr>
+    </w:lvl>
+    <w:lvl w:ilvl="1" w:tplc="04090019" w:tentative="1">
+      <w:start w:val="1"/>
+      <w:numFmt w:val="lowerLetter"/>
+      <w:lvlText w:val="%2."/>
+      <w:lvlJc w:val="left"/>
+      <w:pPr>
+        <w:ind w:left="1440" w:hanging="360"/>
+      </w:pPr>
+    </w:lvl>
+    <w:lvl w:ilvl="2" w:tplc="0409001B" w:tentative="1">
+      <w:start w:val="1"/>
+      <w:numFmt w:val="lowerRoman"/>
+      <w:lvlText w:val="%3."/>
+      <w:lvlJc w:val="right"/>
+      <w:pPr>
+        <w:ind w:left="2160" w:hanging="180"/>
+      </w:pPr>
+    </w:lvl>
+    <w:lvl w:ilvl="3" w:tplc="0409000F" w:tentative="1">
+      <w:start w:val="1"/>
+      <w:numFmt w:val="decimal"/>
+      <w:lvlText w:val="%4."/>
+      <w:lvlJc w:val="left"/>
+      <w:pPr>
+        <w:ind w:left="2880" w:hanging="360"/>
+      </w:pPr>
+    </w:lvl>
+    <w:lvl w:ilvl="4" w:tplc="04090019" w:tentative="1">
+      <w:start w:val="1"/>
+      <w:numFmt w:val="lowerLetter"/>
+      <w:lvlText w:val="%5."/>
+      <w:lvlJc w:val="left"/>
+      <w:pPr>
+        <w:ind w:left="3600" w:hanging="360"/>
+      </w:pPr>
+    </w:lvl>
+    <w:lvl w:ilvl="5" w:tplc="0409001B" w:tentative="1">
+      <w:start w:val="1"/>
+      <w:numFmt w:val="lowerRoman"/>
+      <w:lvlText w:val="%6."/>
+      <w:lvlJc w:val="right"/>
+      <w:pPr>
+        <w:ind w:left="4320" w:hanging="180"/>
+      </w:pPr>
+    </w:lvl>
+    <w:lvl w:ilvl="6" w:tplc="0409000F" w:tentative="1">
+      <w:start w:val="1"/>
+      <w:numFmt w:val="decimal"/>
+      <w:lvlText w:val="%7."/>
+      <w:lvlJc w:val="left"/>
+      <w:pPr>
+        <w:ind w:left="5040" w:hanging="360"/>
+      </w:pPr>
+    </w:lvl>
+    <w:lvl w:ilvl="7" w:tplc="04090019" w:tentative="1">
+      <w:start w:val="1"/>
+      <w:numFmt w:val="lowerLetter"/>
+      <w:lvlText w:val="%8."/>
+      <w:lvlJc w:val="left"/>
+      <w:pPr>
+        <w:ind w:left="5760" w:hanging="360"/>
+      </w:pPr>
+    </w:lvl>
+    <w:lvl w:ilvl="8" w:tplc="0409001B" w:tentative="1">
+      <w:start w:val="1"/>
+      <w:numFmt w:val="lowerRoman"/>
+      <w:lvlText w:val="%9."/>
+      <w:lvlJc w:val="right"/>
+      <w:pPr>
+        <w:ind w:left="6480" w:hanging="180"/>
+      </w:pPr>
+    </w:lvl>
+  </w:abstractNum>
+  <w:abstractNum w:abstractNumId="3" w15:restartNumberingAfterBreak="0">
     <w:nsid w:val="277D1D32"/>
     <w:multiLevelType w:val="hybridMultilevel"/>
     <w:tmpl w:val="7A5EF14E"/>
@@ -1342,7 +1655,7 @@
       </w:rPr>
     </w:lvl>
   </w:abstractNum>
-  <w:abstractNum w:abstractNumId="3" w15:restartNumberingAfterBreak="0">
+  <w:abstractNum w:abstractNumId="4" w15:restartNumberingAfterBreak="0">
     <w:nsid w:val="2B494C19"/>
     <w:multiLevelType w:val="hybridMultilevel"/>
     <w:tmpl w:val="42F082FC"/>
@@ -1428,7 +1741,7 @@
       </w:pPr>
     </w:lvl>
   </w:abstractNum>
-  <w:abstractNum w:abstractNumId="4" w15:restartNumberingAfterBreak="0">
+  <w:abstractNum w:abstractNumId="5" w15:restartNumberingAfterBreak="0">
     <w:nsid w:val="2F102226"/>
     <w:multiLevelType w:val="hybridMultilevel"/>
     <w:tmpl w:val="6CEC21FC"/>
@@ -1514,7 +1827,7 @@
       </w:pPr>
     </w:lvl>
   </w:abstractNum>
-  <w:abstractNum w:abstractNumId="5" w15:restartNumberingAfterBreak="0">
+  <w:abstractNum w:abstractNumId="6" w15:restartNumberingAfterBreak="0">
     <w:nsid w:val="306844D3"/>
     <w:multiLevelType w:val="hybridMultilevel"/>
     <w:tmpl w:val="080C1D4E"/>
@@ -1627,7 +1940,93 @@
       </w:rPr>
     </w:lvl>
   </w:abstractNum>
-  <w:abstractNum w:abstractNumId="6" w15:restartNumberingAfterBreak="0">
+  <w:abstractNum w:abstractNumId="7" w15:restartNumberingAfterBreak="0">
+    <w:nsid w:val="4B0827FF"/>
+    <w:multiLevelType w:val="hybridMultilevel"/>
+    <w:tmpl w:val="598824E8"/>
+    <w:lvl w:ilvl="0" w:tplc="0409000F">
+      <w:start w:val="1"/>
+      <w:numFmt w:val="decimal"/>
+      <w:lvlText w:val="%1."/>
+      <w:lvlJc w:val="left"/>
+      <w:pPr>
+        <w:ind w:left="720" w:hanging="360"/>
+      </w:pPr>
+    </w:lvl>
+    <w:lvl w:ilvl="1" w:tplc="04090019" w:tentative="1">
+      <w:start w:val="1"/>
+      <w:numFmt w:val="lowerLetter"/>
+      <w:lvlText w:val="%2."/>
+      <w:lvlJc w:val="left"/>
+      <w:pPr>
+        <w:ind w:left="1440" w:hanging="360"/>
+      </w:pPr>
+    </w:lvl>
+    <w:lvl w:ilvl="2" w:tplc="0409001B" w:tentative="1">
+      <w:start w:val="1"/>
+      <w:numFmt w:val="lowerRoman"/>
+      <w:lvlText w:val="%3."/>
+      <w:lvlJc w:val="right"/>
+      <w:pPr>
+        <w:ind w:left="2160" w:hanging="180"/>
+      </w:pPr>
+    </w:lvl>
+    <w:lvl w:ilvl="3" w:tplc="0409000F" w:tentative="1">
+      <w:start w:val="1"/>
+      <w:numFmt w:val="decimal"/>
+      <w:lvlText w:val="%4."/>
+      <w:lvlJc w:val="left"/>
+      <w:pPr>
+        <w:ind w:left="2880" w:hanging="360"/>
+      </w:pPr>
+    </w:lvl>
+    <w:lvl w:ilvl="4" w:tplc="04090019" w:tentative="1">
+      <w:start w:val="1"/>
+      <w:numFmt w:val="lowerLetter"/>
+      <w:lvlText w:val="%5."/>
+      <w:lvlJc w:val="left"/>
+      <w:pPr>
+        <w:ind w:left="3600" w:hanging="360"/>
+      </w:pPr>
+    </w:lvl>
+    <w:lvl w:ilvl="5" w:tplc="0409001B" w:tentative="1">
+      <w:start w:val="1"/>
+      <w:numFmt w:val="lowerRoman"/>
+      <w:lvlText w:val="%6."/>
+      <w:lvlJc w:val="right"/>
+      <w:pPr>
+        <w:ind w:left="4320" w:hanging="180"/>
+      </w:pPr>
+    </w:lvl>
+    <w:lvl w:ilvl="6" w:tplc="0409000F" w:tentative="1">
+      <w:start w:val="1"/>
+      <w:numFmt w:val="decimal"/>
+      <w:lvlText w:val="%7."/>
+      <w:lvlJc w:val="left"/>
+      <w:pPr>
+        <w:ind w:left="5040" w:hanging="360"/>
+      </w:pPr>
+    </w:lvl>
+    <w:lvl w:ilvl="7" w:tplc="04090019" w:tentative="1">
+      <w:start w:val="1"/>
+      <w:numFmt w:val="lowerLetter"/>
+      <w:lvlText w:val="%8."/>
+      <w:lvlJc w:val="left"/>
+      <w:pPr>
+        <w:ind w:left="5760" w:hanging="360"/>
+      </w:pPr>
+    </w:lvl>
+    <w:lvl w:ilvl="8" w:tplc="0409001B" w:tentative="1">
+      <w:start w:val="1"/>
+      <w:numFmt w:val="lowerRoman"/>
+      <w:lvlText w:val="%9."/>
+      <w:lvlJc w:val="right"/>
+      <w:pPr>
+        <w:ind w:left="6480" w:hanging="180"/>
+      </w:pPr>
+    </w:lvl>
+  </w:abstractNum>
+  <w:abstractNum w:abstractNumId="8" w15:restartNumberingAfterBreak="0">
     <w:nsid w:val="58B559CB"/>
     <w:multiLevelType w:val="hybridMultilevel"/>
     <w:tmpl w:val="2594E050"/>
@@ -1740,7 +2139,7 @@
       </w:rPr>
     </w:lvl>
   </w:abstractNum>
-  <w:abstractNum w:abstractNumId="7" w15:restartNumberingAfterBreak="0">
+  <w:abstractNum w:abstractNumId="9" w15:restartNumberingAfterBreak="0">
     <w:nsid w:val="7A3521C3"/>
     <w:multiLevelType w:val="hybridMultilevel"/>
     <w:tmpl w:val="E634F762"/>
@@ -1853,7 +2252,7 @@
       </w:rPr>
     </w:lvl>
   </w:abstractNum>
-  <w:abstractNum w:abstractNumId="8" w15:restartNumberingAfterBreak="0">
+  <w:abstractNum w:abstractNumId="10" w15:restartNumberingAfterBreak="0">
     <w:nsid w:val="7EDF79E1"/>
     <w:multiLevelType w:val="hybridMultilevel"/>
     <w:tmpl w:val="E1B8F47C"/>
@@ -1943,28 +2342,34 @@
     <w:abstractNumId w:val="1"/>
   </w:num>
   <w:num w:numId="2">
+    <w:abstractNumId w:val="8"/>
+  </w:num>
+  <w:num w:numId="3">
+    <w:abstractNumId w:val="9"/>
+  </w:num>
+  <w:num w:numId="4">
     <w:abstractNumId w:val="6"/>
   </w:num>
-  <w:num w:numId="3">
-    <w:abstractNumId w:val="7"/>
-  </w:num>
-  <w:num w:numId="4">
-    <w:abstractNumId w:val="5"/>
-  </w:num>
   <w:num w:numId="5">
-    <w:abstractNumId w:val="2"/>
+    <w:abstractNumId w:val="3"/>
   </w:num>
   <w:num w:numId="6">
-    <w:abstractNumId w:val="3"/>
+    <w:abstractNumId w:val="4"/>
   </w:num>
   <w:num w:numId="7">
-    <w:abstractNumId w:val="8"/>
+    <w:abstractNumId w:val="10"/>
   </w:num>
   <w:num w:numId="8">
-    <w:abstractNumId w:val="4"/>
+    <w:abstractNumId w:val="5"/>
   </w:num>
   <w:num w:numId="9">
     <w:abstractNumId w:val="0"/>
+  </w:num>
+  <w:num w:numId="10">
+    <w:abstractNumId w:val="7"/>
+  </w:num>
+  <w:num w:numId="11">
+    <w:abstractNumId w:val="2"/>
   </w:num>
 </w:numbering>
 </file>

</xml_diff>

<commit_message>
new cross axis count
</commit_message>
<xml_diff>
--- a/GridView Drap & Drop.docx
+++ b/GridView Drap & Drop.docx
@@ -373,7 +373,19 @@
         <w:rPr>
           <w:color w:val="000000" w:themeColor="text1"/>
         </w:rPr>
-        <w:t>(Dynamic Integer)</w:t>
+        <w:t>(</w:t>
+      </w:r>
+      <w:r>
+        <w:rPr>
+          <w:color w:val="000000" w:themeColor="text1"/>
+        </w:rPr>
+        <w:t>Constant</w:t>
+      </w:r>
+      <w:r>
+        <w:rPr>
+          <w:color w:val="000000" w:themeColor="text1"/>
+        </w:rPr>
+        <w:t xml:space="preserve"> Integer)</w:t>
       </w:r>
     </w:p>
     <w:p>
@@ -682,31 +694,19 @@
         <w:rPr>
           <w:color w:val="000000" w:themeColor="text1"/>
         </w:rPr>
-        <w:t xml:space="preserve"> That means </w:t>
-      </w:r>
-      <w:r>
-        <w:rPr>
-          <w:color w:val="000000" w:themeColor="text1"/>
-        </w:rPr>
-        <w:t xml:space="preserve">the </w:t>
-      </w:r>
-      <w:r>
-        <w:rPr>
-          <w:color w:val="000000" w:themeColor="text1"/>
-        </w:rPr>
-        <w:t xml:space="preserve">size of </w:t>
-      </w:r>
-      <w:r>
-        <w:rPr>
-          <w:color w:val="000000" w:themeColor="text1"/>
-        </w:rPr>
-        <w:t>seats are different.</w:t>
-      </w:r>
-      <w:r>
-        <w:rPr>
-          <w:color w:val="000000" w:themeColor="text1"/>
-        </w:rPr>
         <w:t xml:space="preserve"> </w:t>
+      </w:r>
+      <w:r>
+        <w:rPr>
+          <w:color w:val="000000" w:themeColor="text1"/>
+        </w:rPr>
+        <w:t xml:space="preserve">Their sizes are calculated according to the </w:t>
+      </w:r>
+      <w:r>
+        <w:rPr>
+          <w:color w:val="000000" w:themeColor="text1"/>
+        </w:rPr>
+        <w:t>grid width and vehicle width.</w:t>
       </w:r>
     </w:p>
     <w:p>
@@ -779,6 +779,22 @@
         <w:jc w:val="both"/>
       </w:pPr>
       <w:r>
+        <w:t xml:space="preserve">The size of the widget is calculated </w:t>
+      </w:r>
+      <w:r>
+        <w:t>while adding new widget</w:t>
+      </w:r>
+    </w:p>
+    <w:p>
+      <w:pPr>
+        <w:pStyle w:val="ListParagraph"/>
+        <w:numPr>
+          <w:ilvl w:val="0"/>
+          <w:numId w:val="7"/>
+        </w:numPr>
+        <w:jc w:val="both"/>
+      </w:pPr>
+      <w:r>
         <w:t>The minimum position of x and y coordinates is 0, maximum position of x coordinate is less than the grid width</w:t>
       </w:r>
       <w:r>
@@ -1099,7 +1115,6 @@
           <w:bCs/>
           <w:color w:val="000000" w:themeColor="text1"/>
         </w:rPr>
-        <w:lastRenderedPageBreak/>
         <w:t>Updating widget property and size</w:t>
       </w:r>
     </w:p>
@@ -1123,7 +1138,7 @@
         </w:numPr>
       </w:pPr>
       <w:r>
-        <w:t>The widget with new height and width is checked for overlapping with other widgets inside the grid area, if the new size off the widget overlaps with other than its size is not updated.</w:t>
+        <w:t>The widget new height and width are calculated</w:t>
       </w:r>
     </w:p>
     <w:p>
@@ -1135,7 +1150,7 @@
         </w:numPr>
       </w:pPr>
       <w:r>
-        <w:t>If the overlapping does not occur, then the size is updated without exceeding the grid area.</w:t>
+        <w:t>The widget with new height and width is checked for overlapping with other widgets inside the grid area, if the new size off the widget overlaps with other than its size is not updated.</w:t>
       </w:r>
     </w:p>
     <w:p>
@@ -1147,103 +1162,23 @@
         </w:numPr>
       </w:pPr>
       <w:r>
+        <w:t>If the overlapping does not occur, then the size is updated without exceeding the grid area.</w:t>
+      </w:r>
+    </w:p>
+    <w:p>
+      <w:pPr>
+        <w:pStyle w:val="ListParagraph"/>
+        <w:numPr>
+          <w:ilvl w:val="0"/>
+          <w:numId w:val="10"/>
+        </w:numPr>
+      </w:pPr>
+      <w:r>
         <w:t>Then the property of the widget is also update</w:t>
       </w:r>
       <w:r>
         <w:t>d and seats are saved again.</w:t>
       </w:r>
-    </w:p>
-    <w:p>
-      <w:pPr>
-        <w:pStyle w:val="Heading1"/>
-        <w:jc w:val="both"/>
-        <w:rPr>
-          <w:rFonts w:eastAsiaTheme="minorHAnsi"/>
-          <w:b/>
-          <w:bCs/>
-          <w:color w:val="000000" w:themeColor="text1"/>
-        </w:rPr>
-      </w:pPr>
-      <w:r>
-        <w:rPr>
-          <w:rFonts w:eastAsiaTheme="minorHAnsi"/>
-          <w:b/>
-          <w:bCs/>
-          <w:color w:val="000000" w:themeColor="text1"/>
-        </w:rPr>
-        <w:t>Updating cross axis count</w:t>
-      </w:r>
-    </w:p>
-    <w:p>
-      <w:r>
-        <w:t>When the cross</w:t>
-      </w:r>
-      <w:r>
-        <w:t>-</w:t>
-      </w:r>
-      <w:r>
-        <w:t>axis count is updated</w:t>
-      </w:r>
-      <w:r>
-        <w:t>, the whole dimensions are changed.</w:t>
-      </w:r>
-    </w:p>
-    <w:p>
-      <w:pPr>
-        <w:pStyle w:val="ListParagraph"/>
-        <w:numPr>
-          <w:ilvl w:val="0"/>
-          <w:numId w:val="11"/>
-        </w:numPr>
-      </w:pPr>
-      <w:r>
-        <w:t>Previous dimensions and seat data are retrieved.</w:t>
-      </w:r>
-    </w:p>
-    <w:p>
-      <w:pPr>
-        <w:pStyle w:val="ListParagraph"/>
-        <w:numPr>
-          <w:ilvl w:val="0"/>
-          <w:numId w:val="11"/>
-        </w:numPr>
-      </w:pPr>
-      <w:r>
-        <w:t>The new cross-axis count assigned to the current one, and the grid gap and other variables are calculated again.</w:t>
-      </w:r>
-    </w:p>
-    <w:p>
-      <w:pPr>
-        <w:pStyle w:val="ListParagraph"/>
-        <w:numPr>
-          <w:ilvl w:val="0"/>
-          <w:numId w:val="11"/>
-        </w:numPr>
-      </w:pPr>
-      <w:r>
-        <w:t xml:space="preserve">The seats’ coordinates and </w:t>
-      </w:r>
-      <w:r>
-        <w:t>size are also changed according to the new dimensions of the grid.</w:t>
-      </w:r>
-    </w:p>
-    <w:p>
-      <w:pPr>
-        <w:pStyle w:val="ListParagraph"/>
-        <w:numPr>
-          <w:ilvl w:val="0"/>
-          <w:numId w:val="11"/>
-        </w:numPr>
-      </w:pPr>
-      <w:r>
-        <w:t>The new grid dimension and seat data are saved.</w:t>
-      </w:r>
-    </w:p>
-    <w:p/>
-    <w:p>
-      <w:pPr>
-        <w:jc w:val="both"/>
-      </w:pPr>
     </w:p>
     <w:sectPr>
       <w:pgSz w:w="12240" w:h="15840"/>

</xml_diff>